<commit_message>
Data modeling levels & techniques
</commit_message>
<xml_diff>
--- a/Platzi/Fundamentos de bases de datos/Material de repaso/1. Introducción y teoria/Conceptos iniciales sobre las bases de datos relacionales, introducción al módelo entidad-relación.docx
+++ b/Platzi/Fundamentos de bases de datos/Material de repaso/1. Introducción y teoria/Conceptos iniciales sobre las bases de datos relacionales, introducción al módelo entidad-relación.docx
@@ -1352,11 +1352,9 @@
                               <w:spacing w:after="160" w:line="259" w:lineRule="auto"/>
                               <w:jc w:val="center"/>
                             </w:pPr>
-                            <w:proofErr w:type="spellStart"/>
                             <w:r>
-                              <w:t>Automovil</w:t>
+                              <w:t>Automóvil</w:t>
                             </w:r>
-                            <w:proofErr w:type="spellEnd"/>
                           </w:p>
                         </w:txbxContent>
                       </wps:txbx>
@@ -1373,7 +1371,11 @@
           </mc:Choice>
           <mc:Fallback>
             <w:pict>
-              <v:shape w14:anchorId="125F4747" id="Rectangle_x0020_5" o:spid="_x0000_s1027" type="#_x0000_t202" style="position:absolute;margin-left:1.25pt;margin-top:29.45pt;width:118.5pt;height:22.5pt;z-index:251625007;visibility:visible;mso-wrap-style:square;mso-wrap-distance-left:9pt;mso-wrap-distance-top:0;mso-wrap-distance-right:9pt;mso-wrap-distance-bottom:0;mso-position-horizontal:absolute;mso-position-horizontal-relative:text;mso-position-vertical:absolute;mso-position-vertical-relative:text;v-text-anchor:middle" o:gfxdata="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" fillcolor="#5b9bd5 [3204]" strokecolor="#1f4d78 [1604]" strokeweight="1pt">
+              <v:shapetype w14:anchorId="125F4747" id="_x0000_t202" coordsize="21600,21600" o:spt="202" path="m0,0l0,21600,21600,21600,21600,0xe">
+                <v:stroke joinstyle="miter"/>
+                <v:path gradientshapeok="t" o:connecttype="rect"/>
+              </v:shapetype>
+              <v:shape id="Rectangle_x0020_5" o:spid="_x0000_s1027" type="#_x0000_t202" style="position:absolute;margin-left:1.25pt;margin-top:29.45pt;width:118.5pt;height:22.5pt;z-index:251625007;visibility:visible;mso-wrap-style:square;mso-wrap-distance-left:9pt;mso-wrap-distance-top:0;mso-wrap-distance-right:9pt;mso-wrap-distance-bottom:0;mso-position-horizontal:absolute;mso-position-horizontal-relative:text;mso-position-vertical:absolute;mso-position-vertical-relative:text;v-text-anchor:middle" o:gfxdata="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" fillcolor="#5b9bd5 [3204]" strokecolor="#1f4d78 [1604]" strokeweight="1pt">
                 <v:path arrowok="t"/>
                 <v:textbox inset="7.1pt,1.8pt,7.1pt,1.8pt">
                   <w:txbxContent>
@@ -1383,7 +1385,7 @@
                         <w:jc w:val="center"/>
                       </w:pPr>
                       <w:r>
-                        <w:t>Automovil</w:t>
+                        <w:t>Automóvil</w:t>
                       </w:r>
                     </w:p>
                   </w:txbxContent>
@@ -1484,11 +1486,9 @@
                               <w:spacing w:after="160" w:line="259" w:lineRule="auto"/>
                               <w:jc w:val="center"/>
                             </w:pPr>
-                            <w:proofErr w:type="spellStart"/>
                             <w:r>
-                              <w:t>Automoviles</w:t>
+                              <w:t>Automóviles</w:t>
                             </w:r>
-                            <w:proofErr w:type="spellEnd"/>
                           </w:p>
                         </w:txbxContent>
                       </wps:txbx>
@@ -1515,7 +1515,7 @@
                         <w:jc w:val="center"/>
                       </w:pPr>
                       <w:r>
-                        <w:t>Automoviles</w:t>
+                        <w:t>Automóviles</w:t>
                       </w:r>
                     </w:p>
                   </w:txbxContent>
@@ -1741,11 +1741,9 @@
                               <w:spacing w:after="160" w:line="259" w:lineRule="auto"/>
                               <w:jc w:val="center"/>
                             </w:pPr>
-                            <w:proofErr w:type="spellStart"/>
                             <w:r>
-                              <w:t>tienenee</w:t>
+                              <w:t>tienen</w:t>
                             </w:r>
-                            <w:proofErr w:type="spellEnd"/>
                           </w:p>
                         </w:txbxContent>
                       </wps:txbx>
@@ -1776,7 +1774,7 @@
                         <w:jc w:val="center"/>
                       </w:pPr>
                       <w:r>
-                        <w:t>tienenee</w:t>
+                        <w:t>tienen</w:t>
                       </w:r>
                     </w:p>
                   </w:txbxContent>
@@ -2139,7 +2137,7 @@
               </wp:anchor>
             </w:drawing>
           </mc:Choice>
-          <mc:Fallback xmlns:cx8="http://schemas.microsoft.com/office/drawing/2016/5/14/chartex" xmlns:cx7="http://schemas.microsoft.com/office/drawing/2016/5/13/chartex" xmlns:cx6="http://schemas.microsoft.com/office/drawing/2016/5/12/chartex" xmlns:cx5="http://schemas.microsoft.com/office/drawing/2016/5/11/chartex" xmlns:cx4="http://schemas.microsoft.com/office/drawing/2016/5/10/chartex" xmlns:cx3="http://schemas.microsoft.com/office/drawing/2016/5/9/chartex" xmlns:cx2="http://schemas.microsoft.com/office/drawing/2015/10/21/chartex" xmlns:cx1="http://schemas.microsoft.com/office/drawing/2015/9/8/chartex" xmlns:cx="http://schemas.microsoft.com/office/drawing/2014/chartex" xmlns:w16se="http://schemas.microsoft.com/office/word/2015/wordml/symex" xmlns:am3d="http://schemas.microsoft.com/office/drawing/2017/model3d" xmlns:w16cid="http://schemas.microsoft.com/office/word/2016/wordml/cid" xmlns:ve="http://schemas.openxmlformats.org/markup-compatibility/2006">
+          <mc:Fallback xmlns:ve="http://schemas.openxmlformats.org/markup-compatibility/2006" xmlns:w16cid="http://schemas.microsoft.com/office/word/2016/wordml/cid" xmlns:am3d="http://schemas.microsoft.com/office/drawing/2017/model3d" xmlns:w16se="http://schemas.microsoft.com/office/word/2015/wordml/symex" xmlns:cx="http://schemas.microsoft.com/office/drawing/2014/chartex" xmlns:cx1="http://schemas.microsoft.com/office/drawing/2015/9/8/chartex" xmlns:cx2="http://schemas.microsoft.com/office/drawing/2015/10/21/chartex" xmlns:cx3="http://schemas.microsoft.com/office/drawing/2016/5/9/chartex" xmlns:cx4="http://schemas.microsoft.com/office/drawing/2016/5/10/chartex" xmlns:cx5="http://schemas.microsoft.com/office/drawing/2016/5/11/chartex" xmlns:cx6="http://schemas.microsoft.com/office/drawing/2016/5/12/chartex" xmlns:cx7="http://schemas.microsoft.com/office/drawing/2016/5/13/chartex" xmlns:cx8="http://schemas.microsoft.com/office/drawing/2016/5/14/chartex">
             <w:pict>
               <v:shape id="_x0000_s22" style="position:absolute;left:0;margin-left:171pt;mso-position-horizontal:absolute;mso-position-horizontal-relative:text;margin-top:13pt;mso-position-vertical:absolute;mso-position-vertical-relative:text;width:0.6pt;height:28.3pt;v-text-anchor:middle;z-index:251625011" coordsize="8255,360680" path="m,l8255,360680e" strokecolor="#5b9bd5" o:allowoverlap="1" strokeweight="0.50pt" filled="f">
                 <v:stroke joinstyle="miter"/>
@@ -2602,7 +2600,7 @@
               </wp:anchor>
             </w:drawing>
           </mc:Choice>
-          <mc:Fallback xmlns:cx8="http://schemas.microsoft.com/office/drawing/2016/5/14/chartex" xmlns:cx7="http://schemas.microsoft.com/office/drawing/2016/5/13/chartex" xmlns:cx6="http://schemas.microsoft.com/office/drawing/2016/5/12/chartex" xmlns:cx5="http://schemas.microsoft.com/office/drawing/2016/5/11/chartex" xmlns:cx4="http://schemas.microsoft.com/office/drawing/2016/5/10/chartex" xmlns:cx3="http://schemas.microsoft.com/office/drawing/2016/5/9/chartex" xmlns:cx2="http://schemas.microsoft.com/office/drawing/2015/10/21/chartex" xmlns:cx1="http://schemas.microsoft.com/office/drawing/2015/9/8/chartex" xmlns:cx="http://schemas.microsoft.com/office/drawing/2014/chartex" xmlns:w16se="http://schemas.microsoft.com/office/word/2015/wordml/symex" xmlns:am3d="http://schemas.microsoft.com/office/drawing/2017/model3d" xmlns:w16cid="http://schemas.microsoft.com/office/word/2016/wordml/cid" xmlns:ve="http://schemas.openxmlformats.org/markup-compatibility/2006">
+          <mc:Fallback xmlns:ve="http://schemas.openxmlformats.org/markup-compatibility/2006" xmlns:w16cid="http://schemas.microsoft.com/office/word/2016/wordml/cid" xmlns:am3d="http://schemas.microsoft.com/office/drawing/2017/model3d" xmlns:w16se="http://schemas.microsoft.com/office/word/2015/wordml/symex" xmlns:cx="http://schemas.microsoft.com/office/drawing/2014/chartex" xmlns:cx1="http://schemas.microsoft.com/office/drawing/2015/9/8/chartex" xmlns:cx2="http://schemas.microsoft.com/office/drawing/2015/10/21/chartex" xmlns:cx3="http://schemas.microsoft.com/office/drawing/2016/5/9/chartex" xmlns:cx4="http://schemas.microsoft.com/office/drawing/2016/5/10/chartex" xmlns:cx5="http://schemas.microsoft.com/office/drawing/2016/5/11/chartex" xmlns:cx6="http://schemas.microsoft.com/office/drawing/2016/5/12/chartex" xmlns:cx7="http://schemas.microsoft.com/office/drawing/2016/5/13/chartex" xmlns:cx8="http://schemas.microsoft.com/office/drawing/2016/5/14/chartex">
             <w:pict>
               <v:shape id="_x0000_s27" style="position:absolute;left:0;margin-left:171pt;mso-position-horizontal:absolute;mso-position-horizontal-relative:text;margin-top:13pt;mso-position-vertical:absolute;mso-position-vertical-relative:text;width:0.6pt;height:28.3pt;v-text-anchor:middle;z-index:251625012" coordsize="8255,360680" path="m,l8255,360680e" strokecolor="#5b9bd5" o:allowoverlap="1" strokeweight="0.50pt" filled="f">
                 <v:stroke joinstyle="miter"/>
@@ -4675,15 +4673,13 @@
         </w:rPr>
         <w:t xml:space="preserve"> Una </w:t>
       </w:r>
-      <w:proofErr w:type="spellStart"/>
-      <w:r>
-        <w:rPr>
-          <w:sz w:val="20"/>
-          <w:szCs w:val="20"/>
-        </w:rPr>
-        <w:t>categoria</w:t>
-      </w:r>
-      <w:proofErr w:type="spellEnd"/>
+      <w:r>
+        <w:rPr>
+          <w:sz w:val="20"/>
+          <w:szCs w:val="20"/>
+        </w:rPr>
+        <w:t>categoría</w:t>
+      </w:r>
       <w:r>
         <w:rPr>
           <w:sz w:val="20"/>
@@ -8806,7 +8802,16 @@
           <w:sz w:val="20"/>
           <w:szCs w:val="20"/>
         </w:rPr>
-        <w:t xml:space="preserve"> un registro o una serie de datos a una tabla de una base de datos, el valor por defecto siempre es el valor nulo o </w:t>
+        <w:t xml:space="preserve"> un registro o una serie de d</w:t>
+      </w:r>
+      <w:bookmarkStart w:id="0" w:name="_GoBack"/>
+      <w:bookmarkEnd w:id="0"/>
+      <w:r>
+        <w:rPr>
+          <w:sz w:val="20"/>
+          <w:szCs w:val="20"/>
+        </w:rPr>
+        <w:t xml:space="preserve">atos a una tabla de una base de datos, el valor por defecto siempre es el valor nulo o </w:t>
       </w:r>
       <w:r>
         <w:rPr>
@@ -10988,7 +10993,6 @@
         </w:rPr>
         <w:t xml:space="preserve"> una tabla llamada “</w:t>
       </w:r>
-      <w:proofErr w:type="spellStart"/>
       <w:r>
         <w:rPr>
           <w:b/>
@@ -11007,7 +11011,6 @@
         </w:rPr>
         <w:t>lients</w:t>
       </w:r>
-      <w:proofErr w:type="spellEnd"/>
       <w:r>
         <w:rPr>
           <w:sz w:val="20"/>
@@ -12988,23 +12991,7 @@
           <w:sz w:val="20"/>
           <w:szCs w:val="20"/>
         </w:rPr>
-        <w:t xml:space="preserve"> en nuestra tabla de base de datos, esto es muy útil cuando tenemos muchos registros; ahora, el índice tiene una desventaja y es que cuando existe un índice en una columna, cada que añadimos registros, se vuelve más lento porque cada que añades un nuevo registro tienen que volver a indexar (o indizar) toda la </w:t>
-      </w:r>
-      <w:proofErr w:type="spellStart"/>
-      <w:r>
-        <w:rPr>
-          <w:sz w:val="20"/>
-          <w:szCs w:val="20"/>
-        </w:rPr>
-        <w:t>info</w:t>
-      </w:r>
-      <w:proofErr w:type="spellEnd"/>
-      <w:r>
-        <w:rPr>
-          <w:sz w:val="20"/>
-          <w:szCs w:val="20"/>
-        </w:rPr>
-        <w:t>. de la base de datos.</w:t>
+        <w:t xml:space="preserve"> en nuestra tabla de base de datos, esto es muy útil cuando tenemos muchos registros; ahora, el índice tiene una desventaja y es que cuando existe un índice en una columna, cada que añadimos registros, se vuelve más lento porque cada que añades un nuevo registro tienen que volver a indexar (o indizar) toda la info. de la base de datos.</w:t>
       </w:r>
     </w:p>
     <w:p>
@@ -14919,8 +14906,6 @@
         </w:rPr>
         <w:t>tabla no se repiten, recuérdelo!</w:t>
       </w:r>
-      <w:bookmarkStart w:id="0" w:name="_GoBack"/>
-      <w:bookmarkEnd w:id="0"/>
     </w:p>
     <w:p>
       <w:pPr>

</xml_diff>